<commit_message>
Fixed search button, updated report
</commit_message>
<xml_diff>
--- a/Halifax Car Rental.docx
+++ b/Halifax Car Rental.docx
@@ -8797,12 +8797,61 @@
       <w:r>
         <w:t>A diagram and description of the application's primary functions and decomposition.</w:t>
       </w:r>
-    </w:p>
-    <w:p>
-      <w:r>
-        <w:t>[TODO: Identify and describe how this differs from High-level Organization.]</w:t>
-      </w:r>
-    </w:p>
+      <w:r>
+        <w:rPr>
+          <w:noProof/>
+        </w:rPr>
+        <w:drawing>
+          <wp:inline distT="0" distB="0" distL="0" distR="0" wp14:anchorId="1B3E537A" wp14:editId="69B05889">
+            <wp:extent cx="5939790" cy="2663825"/>
+            <wp:effectExtent l="0" t="0" r="3810" b="3175"/>
+            <wp:docPr id="26" name="Picture 26"/>
+            <wp:cNvGraphicFramePr>
+              <a:graphicFrameLocks xmlns:a="http://schemas.openxmlformats.org/drawingml/2006/main" noChangeAspect="1"/>
+            </wp:cNvGraphicFramePr>
+            <a:graphic xmlns:a="http://schemas.openxmlformats.org/drawingml/2006/main">
+              <a:graphicData uri="http://schemas.openxmlformats.org/drawingml/2006/picture">
+                <pic:pic xmlns:pic="http://schemas.openxmlformats.org/drawingml/2006/picture">
+                  <pic:nvPicPr>
+                    <pic:cNvPr id="0" name="Picture 4"/>
+                    <pic:cNvPicPr>
+                      <a:picLocks noChangeAspect="1" noChangeArrowheads="1"/>
+                    </pic:cNvPicPr>
+                  </pic:nvPicPr>
+                  <pic:blipFill>
+                    <a:blip r:embed="rId14" cstate="print">
+                      <a:extLst>
+                        <a:ext uri="{28A0092B-C50C-407E-A947-70E740481C1C}">
+                          <a14:useLocalDpi xmlns:a14="http://schemas.microsoft.com/office/drawing/2010/main" val="0"/>
+                        </a:ext>
+                      </a:extLst>
+                    </a:blip>
+                    <a:srcRect/>
+                    <a:stretch>
+                      <a:fillRect/>
+                    </a:stretch>
+                  </pic:blipFill>
+                  <pic:spPr bwMode="auto">
+                    <a:xfrm>
+                      <a:off x="0" y="0"/>
+                      <a:ext cx="5939790" cy="2663825"/>
+                    </a:xfrm>
+                    <a:prstGeom prst="rect">
+                      <a:avLst/>
+                    </a:prstGeom>
+                    <a:noFill/>
+                    <a:ln>
+                      <a:noFill/>
+                    </a:ln>
+                  </pic:spPr>
+                </pic:pic>
+              </a:graphicData>
+            </a:graphic>
+          </wp:inline>
+        </w:drawing>
+      </w:r>
+    </w:p>
+    <w:p/>
     <w:p/>
     <w:p>
       <w:pPr>
@@ -8876,7 +8925,7 @@
                     </pic:cNvPicPr>
                   </pic:nvPicPr>
                   <pic:blipFill>
-                    <a:blip r:embed="rId14">
+                    <a:blip r:embed="rId15">
                       <a:extLst>
                         <a:ext uri="{28A0092B-C50C-407E-A947-70E740481C1C}">
                           <a14:useLocalDpi xmlns:a14="http://schemas.microsoft.com/office/drawing/2010/main" val="0"/>
@@ -9135,7 +9184,7 @@
                     </pic:cNvPicPr>
                   </pic:nvPicPr>
                   <pic:blipFill rotWithShape="1">
-                    <a:blip r:embed="rId15">
+                    <a:blip r:embed="rId16">
                       <a:extLst>
                         <a:ext uri="{28A0092B-C50C-407E-A947-70E740481C1C}">
                           <a14:useLocalDpi xmlns:a14="http://schemas.microsoft.com/office/drawing/2010/main" val="0"/>
@@ -9203,7 +9252,7 @@
                     </pic:cNvPicPr>
                   </pic:nvPicPr>
                   <pic:blipFill rotWithShape="1">
-                    <a:blip r:embed="rId15">
+                    <a:blip r:embed="rId16">
                       <a:extLst>
                         <a:ext uri="{28A0092B-C50C-407E-A947-70E740481C1C}">
                           <a14:useLocalDpi xmlns:a14="http://schemas.microsoft.com/office/drawing/2010/main" val="0"/>
@@ -9272,7 +9321,7 @@
                     </pic:cNvPicPr>
                   </pic:nvPicPr>
                   <pic:blipFill rotWithShape="1">
-                    <a:blip r:embed="rId15">
+                    <a:blip r:embed="rId16">
                       <a:extLst>
                         <a:ext uri="{28A0092B-C50C-407E-A947-70E740481C1C}">
                           <a14:useLocalDpi xmlns:a14="http://schemas.microsoft.com/office/drawing/2010/main" val="0"/>
@@ -9337,7 +9386,7 @@
                     </pic:cNvPicPr>
                   </pic:nvPicPr>
                   <pic:blipFill rotWithShape="1">
-                    <a:blip r:embed="rId16" cstate="print">
+                    <a:blip r:embed="rId17" cstate="print">
                       <a:extLst>
                         <a:ext uri="{28A0092B-C50C-407E-A947-70E740481C1C}">
                           <a14:useLocalDpi xmlns:a14="http://schemas.microsoft.com/office/drawing/2010/main" val="0"/>
@@ -9401,7 +9450,7 @@
                     </pic:cNvPicPr>
                   </pic:nvPicPr>
                   <pic:blipFill rotWithShape="1">
-                    <a:blip r:embed="rId17">
+                    <a:blip r:embed="rId18">
                       <a:extLst>
                         <a:ext uri="{28A0092B-C50C-407E-A947-70E740481C1C}">
                           <a14:useLocalDpi xmlns:a14="http://schemas.microsoft.com/office/drawing/2010/main" val="0"/>
@@ -9463,7 +9512,7 @@
                     </pic:cNvPicPr>
                   </pic:nvPicPr>
                   <pic:blipFill rotWithShape="1">
-                    <a:blip r:embed="rId16" cstate="print">
+                    <a:blip r:embed="rId17" cstate="print">
                       <a:extLst>
                         <a:ext uri="{28A0092B-C50C-407E-A947-70E740481C1C}">
                           <a14:useLocalDpi xmlns:a14="http://schemas.microsoft.com/office/drawing/2010/main" val="0"/>
@@ -9527,7 +9576,7 @@
                     </pic:cNvPicPr>
                   </pic:nvPicPr>
                   <pic:blipFill rotWithShape="1">
-                    <a:blip r:embed="rId17">
+                    <a:blip r:embed="rId18">
                       <a:extLst>
                         <a:ext uri="{28A0092B-C50C-407E-A947-70E740481C1C}">
                           <a14:useLocalDpi xmlns:a14="http://schemas.microsoft.com/office/drawing/2010/main" val="0"/>
@@ -9589,7 +9638,7 @@
                     </pic:cNvPicPr>
                   </pic:nvPicPr>
                   <pic:blipFill rotWithShape="1">
-                    <a:blip r:embed="rId16" cstate="print">
+                    <a:blip r:embed="rId17" cstate="print">
                       <a:extLst>
                         <a:ext uri="{28A0092B-C50C-407E-A947-70E740481C1C}">
                           <a14:useLocalDpi xmlns:a14="http://schemas.microsoft.com/office/drawing/2010/main" val="0"/>
@@ -9653,7 +9702,7 @@
                     </pic:cNvPicPr>
                   </pic:nvPicPr>
                   <pic:blipFill rotWithShape="1">
-                    <a:blip r:embed="rId17">
+                    <a:blip r:embed="rId18">
                       <a:extLst>
                         <a:ext uri="{28A0092B-C50C-407E-A947-70E740481C1C}">
                           <a14:useLocalDpi xmlns:a14="http://schemas.microsoft.com/office/drawing/2010/main" val="0"/>
@@ -9729,79 +9778,6 @@
                 <pic:pic xmlns:pic="http://schemas.openxmlformats.org/drawingml/2006/picture">
                   <pic:nvPicPr>
                     <pic:cNvPr id="0" name="Picture 13"/>
-                    <pic:cNvPicPr>
-                      <a:picLocks noChangeAspect="1" noChangeArrowheads="1"/>
-                    </pic:cNvPicPr>
-                  </pic:nvPicPr>
-                  <pic:blipFill>
-                    <a:blip r:embed="rId18" cstate="print">
-                      <a:extLst>
-                        <a:ext uri="{28A0092B-C50C-407E-A947-70E740481C1C}">
-                          <a14:useLocalDpi xmlns:a14="http://schemas.microsoft.com/office/drawing/2010/main" val="0"/>
-                        </a:ext>
-                      </a:extLst>
-                    </a:blip>
-                    <a:srcRect/>
-                    <a:stretch>
-                      <a:fillRect/>
-                    </a:stretch>
-                  </pic:blipFill>
-                  <pic:spPr bwMode="auto">
-                    <a:xfrm>
-                      <a:off x="0" y="0"/>
-                      <a:ext cx="2701250" cy="5400000"/>
-                    </a:xfrm>
-                    <a:prstGeom prst="rect">
-                      <a:avLst/>
-                    </a:prstGeom>
-                    <a:noFill/>
-                    <a:ln>
-                      <a:noFill/>
-                    </a:ln>
-                  </pic:spPr>
-                </pic:pic>
-              </a:graphicData>
-            </a:graphic>
-          </wp:inline>
-        </w:drawing>
-      </w:r>
-    </w:p>
-    <w:p>
-      <w:r>
-        <w:t>Figure 1. The log in page.</w:t>
-      </w:r>
-      <w:r>
-        <w:t xml:space="preserve"> </w:t>
-      </w:r>
-    </w:p>
-    <w:p>
-      <w:r>
-        <w:t>On this page,</w:t>
-      </w:r>
-      <w:r>
-        <w:t xml:space="preserve"> the user must enter a valid username and password, then press the login button. On success, the user will be redirected to the home page. On failure, a message will be displayed prompting the user to enter valid credentials.</w:t>
-      </w:r>
-    </w:p>
-    <w:p/>
-    <w:p>
-      <w:r>
-        <w:rPr>
-          <w:noProof/>
-        </w:rPr>
-        <w:lastRenderedPageBreak/>
-        <w:drawing>
-          <wp:inline distT="0" distB="0" distL="0" distR="0" wp14:anchorId="7355CE36" wp14:editId="02FE5436">
-            <wp:extent cx="2701250" cy="5400000"/>
-            <wp:effectExtent l="0" t="0" r="4445" b="0"/>
-            <wp:docPr id="6" name="Picture 6"/>
-            <wp:cNvGraphicFramePr>
-              <a:graphicFrameLocks xmlns:a="http://schemas.openxmlformats.org/drawingml/2006/main" noChangeAspect="1"/>
-            </wp:cNvGraphicFramePr>
-            <a:graphic xmlns:a="http://schemas.openxmlformats.org/drawingml/2006/main">
-              <a:graphicData uri="http://schemas.openxmlformats.org/drawingml/2006/picture">
-                <pic:pic xmlns:pic="http://schemas.openxmlformats.org/drawingml/2006/picture">
-                  <pic:nvPicPr>
-                    <pic:cNvPr id="0" name="Picture 6"/>
                     <pic:cNvPicPr>
                       <a:picLocks noChangeAspect="1" noChangeArrowheads="1"/>
                     </pic:cNvPicPr>
@@ -9838,21 +9814,35 @@
           </wp:inline>
         </w:drawing>
       </w:r>
-      <w:r>
-        <w:tab/>
-      </w:r>
-      <w:r>
-        <w:tab/>
-      </w:r>
+    </w:p>
+    <w:p>
+      <w:r>
+        <w:t>Figure 1. The log in page.</w:t>
+      </w:r>
+      <w:r>
+        <w:t xml:space="preserve"> </w:t>
+      </w:r>
+    </w:p>
+    <w:p>
+      <w:r>
+        <w:t>On this page,</w:t>
+      </w:r>
+      <w:r>
+        <w:t xml:space="preserve"> the user must enter a valid username and password, then press the login button. On success, the user will be redirected to the home page. On failure, a message will be displayed prompting the user to enter valid credentials.</w:t>
+      </w:r>
+    </w:p>
+    <w:p/>
+    <w:p>
       <w:r>
         <w:rPr>
           <w:noProof/>
         </w:rPr>
+        <w:lastRenderedPageBreak/>
         <w:drawing>
-          <wp:inline distT="0" distB="0" distL="0" distR="0" wp14:anchorId="7014E4BB" wp14:editId="66FCE58A">
+          <wp:inline distT="0" distB="0" distL="0" distR="0" wp14:anchorId="7355CE36" wp14:editId="02FE5436">
             <wp:extent cx="2701250" cy="5400000"/>
             <wp:effectExtent l="0" t="0" r="4445" b="0"/>
-            <wp:docPr id="7" name="Picture 7"/>
+            <wp:docPr id="6" name="Picture 6"/>
             <wp:cNvGraphicFramePr>
               <a:graphicFrameLocks xmlns:a="http://schemas.openxmlformats.org/drawingml/2006/main" noChangeAspect="1"/>
             </wp:cNvGraphicFramePr>
@@ -9860,7 +9850,7 @@
               <a:graphicData uri="http://schemas.openxmlformats.org/drawingml/2006/picture">
                 <pic:pic xmlns:pic="http://schemas.openxmlformats.org/drawingml/2006/picture">
                   <pic:nvPicPr>
-                    <pic:cNvPr id="0" name="Picture 7"/>
+                    <pic:cNvPr id="0" name="Picture 6"/>
                     <pic:cNvPicPr>
                       <a:picLocks noChangeAspect="1" noChangeArrowheads="1"/>
                     </pic:cNvPicPr>
@@ -9897,28 +9887,21 @@
           </wp:inline>
         </w:drawing>
       </w:r>
-    </w:p>
-    <w:p>
-      <w:r>
-        <w:t xml:space="preserve">Figures 2, 3. Left to right: Home page with floating actions expanded and no rented car, home page with floating actions closed and a rented car.  </w:t>
-      </w:r>
-    </w:p>
-    <w:p>
-      <w:r>
-        <w:t>On this page the user can press the search or augmented reality cards to be directed to those pages. The user can expand the floating action button and press the “Log Out” button, after which they will be logged out and returned to the log in page. If the user has a rented car, it will be displayed. The user can return the car by pressing the “Return Car” button.</w:t>
-      </w:r>
-    </w:p>
-    <w:p>
+      <w:r>
+        <w:tab/>
+      </w:r>
+      <w:r>
+        <w:tab/>
+      </w:r>
       <w:r>
         <w:rPr>
           <w:noProof/>
         </w:rPr>
-        <w:lastRenderedPageBreak/>
         <w:drawing>
-          <wp:inline distT="0" distB="0" distL="0" distR="0" wp14:anchorId="3498FF78" wp14:editId="705B4CA1">
+          <wp:inline distT="0" distB="0" distL="0" distR="0" wp14:anchorId="7014E4BB" wp14:editId="66FCE58A">
             <wp:extent cx="2701250" cy="5400000"/>
             <wp:effectExtent l="0" t="0" r="4445" b="0"/>
-            <wp:docPr id="4" name="Picture 4"/>
+            <wp:docPr id="7" name="Picture 7"/>
             <wp:cNvGraphicFramePr>
               <a:graphicFrameLocks xmlns:a="http://schemas.openxmlformats.org/drawingml/2006/main" noChangeAspect="1"/>
             </wp:cNvGraphicFramePr>
@@ -9926,7 +9909,7 @@
               <a:graphicData uri="http://schemas.openxmlformats.org/drawingml/2006/picture">
                 <pic:pic xmlns:pic="http://schemas.openxmlformats.org/drawingml/2006/picture">
                   <pic:nvPicPr>
-                    <pic:cNvPr id="0" name="Picture 4"/>
+                    <pic:cNvPr id="0" name="Picture 7"/>
                     <pic:cNvPicPr>
                       <a:picLocks noChangeAspect="1" noChangeArrowheads="1"/>
                     </pic:cNvPicPr>
@@ -9963,21 +9946,28 @@
           </wp:inline>
         </w:drawing>
       </w:r>
-      <w:r>
-        <w:tab/>
-      </w:r>
-      <w:r>
-        <w:tab/>
-      </w:r>
+    </w:p>
+    <w:p>
+      <w:r>
+        <w:t xml:space="preserve">Figures 2, 3. Left to right: Home page with floating actions expanded and no rented car, home page with floating actions closed and a rented car.  </w:t>
+      </w:r>
+    </w:p>
+    <w:p>
+      <w:r>
+        <w:t>On this page the user can press the search or augmented reality cards to be directed to those pages. The user can expand the floating action button and press the “Log Out” button, after which they will be logged out and returned to the log in page. If the user has a rented car, it will be displayed. The user can return the car by pressing the “Return Car” button.</w:t>
+      </w:r>
+    </w:p>
+    <w:p>
       <w:r>
         <w:rPr>
           <w:noProof/>
         </w:rPr>
+        <w:lastRenderedPageBreak/>
         <w:drawing>
-          <wp:inline distT="0" distB="0" distL="0" distR="0" wp14:anchorId="766AF37C" wp14:editId="07D5CC7A">
+          <wp:inline distT="0" distB="0" distL="0" distR="0" wp14:anchorId="3498FF78" wp14:editId="705B4CA1">
             <wp:extent cx="2701250" cy="5400000"/>
             <wp:effectExtent l="0" t="0" r="4445" b="0"/>
-            <wp:docPr id="3" name="Picture 3"/>
+            <wp:docPr id="4" name="Picture 4"/>
             <wp:cNvGraphicFramePr>
               <a:graphicFrameLocks xmlns:a="http://schemas.openxmlformats.org/drawingml/2006/main" noChangeAspect="1"/>
             </wp:cNvGraphicFramePr>
@@ -9985,7 +9975,7 @@
               <a:graphicData uri="http://schemas.openxmlformats.org/drawingml/2006/picture">
                 <pic:pic xmlns:pic="http://schemas.openxmlformats.org/drawingml/2006/picture">
                   <pic:nvPicPr>
-                    <pic:cNvPr id="0" name="Picture 3"/>
+                    <pic:cNvPr id="0" name="Picture 4"/>
                     <pic:cNvPicPr>
                       <a:picLocks noChangeAspect="1" noChangeArrowheads="1"/>
                     </pic:cNvPicPr>
@@ -10022,32 +10012,21 @@
           </wp:inline>
         </w:drawing>
       </w:r>
-    </w:p>
-    <w:p>
-      <w:r>
-        <w:t>Figures 4, 5. Left to right: The search page, the augmented reality page. Both pages are sub-pages of the home page.</w:t>
-      </w:r>
-      <w:r>
-        <w:t xml:space="preserve"> A list of available cars is shown in the search page. Cars locations </w:t>
-      </w:r>
-      <w:r>
-        <w:t>are represented with location markers and car information cards in augmented reality.</w:t>
-      </w:r>
-      <w:r>
-        <w:t xml:space="preserve"> The user can see car details by pressing on either representation of a rental car.</w:t>
-      </w:r>
-    </w:p>
-    <w:p>
+      <w:r>
+        <w:tab/>
+      </w:r>
+      <w:r>
+        <w:tab/>
+      </w:r>
       <w:r>
         <w:rPr>
           <w:noProof/>
         </w:rPr>
-        <w:lastRenderedPageBreak/>
         <w:drawing>
-          <wp:inline distT="0" distB="0" distL="0" distR="0" wp14:anchorId="1EFB5193" wp14:editId="5492B3D4">
+          <wp:inline distT="0" distB="0" distL="0" distR="0" wp14:anchorId="766AF37C" wp14:editId="07D5CC7A">
             <wp:extent cx="2701250" cy="5400000"/>
             <wp:effectExtent l="0" t="0" r="4445" b="0"/>
-            <wp:docPr id="8" name="Picture 8"/>
+            <wp:docPr id="3" name="Picture 3"/>
             <wp:cNvGraphicFramePr>
               <a:graphicFrameLocks xmlns:a="http://schemas.openxmlformats.org/drawingml/2006/main" noChangeAspect="1"/>
             </wp:cNvGraphicFramePr>
@@ -10055,7 +10034,7 @@
               <a:graphicData uri="http://schemas.openxmlformats.org/drawingml/2006/picture">
                 <pic:pic xmlns:pic="http://schemas.openxmlformats.org/drawingml/2006/picture">
                   <pic:nvPicPr>
-                    <pic:cNvPr id="0" name="Picture 8"/>
+                    <pic:cNvPr id="0" name="Picture 3"/>
                     <pic:cNvPicPr>
                       <a:picLocks noChangeAspect="1" noChangeArrowheads="1"/>
                     </pic:cNvPicPr>
@@ -10092,21 +10071,32 @@
           </wp:inline>
         </w:drawing>
       </w:r>
-      <w:r>
-        <w:tab/>
-      </w:r>
-      <w:r>
-        <w:tab/>
-      </w:r>
+    </w:p>
+    <w:p>
+      <w:r>
+        <w:t>Figures 4, 5. Left to right: The search page, the augmented reality page. Both pages are sub-pages of the home page.</w:t>
+      </w:r>
+      <w:r>
+        <w:t xml:space="preserve"> A list of available cars is shown in the search page. Cars locations </w:t>
+      </w:r>
+      <w:r>
+        <w:t>are represented with location markers and car information cards in augmented reality.</w:t>
+      </w:r>
+      <w:r>
+        <w:t xml:space="preserve"> The user can see car details by pressing on either representation of a rental car.</w:t>
+      </w:r>
+    </w:p>
+    <w:p>
       <w:r>
         <w:rPr>
           <w:noProof/>
         </w:rPr>
+        <w:lastRenderedPageBreak/>
         <w:drawing>
-          <wp:inline distT="0" distB="0" distL="0" distR="0" wp14:anchorId="2C3AF647" wp14:editId="0031CF9B">
+          <wp:inline distT="0" distB="0" distL="0" distR="0" wp14:anchorId="1EFB5193" wp14:editId="5492B3D4">
             <wp:extent cx="2701250" cy="5400000"/>
             <wp:effectExtent l="0" t="0" r="4445" b="0"/>
-            <wp:docPr id="9" name="Picture 9"/>
+            <wp:docPr id="8" name="Picture 8"/>
             <wp:cNvGraphicFramePr>
               <a:graphicFrameLocks xmlns:a="http://schemas.openxmlformats.org/drawingml/2006/main" noChangeAspect="1"/>
             </wp:cNvGraphicFramePr>
@@ -10114,7 +10104,7 @@
               <a:graphicData uri="http://schemas.openxmlformats.org/drawingml/2006/picture">
                 <pic:pic xmlns:pic="http://schemas.openxmlformats.org/drawingml/2006/picture">
                   <pic:nvPicPr>
-                    <pic:cNvPr id="0" name="Picture 9"/>
+                    <pic:cNvPr id="0" name="Picture 8"/>
                     <pic:cNvPicPr>
                       <a:picLocks noChangeAspect="1" noChangeArrowheads="1"/>
                     </pic:cNvPicPr>
@@ -10151,23 +10141,21 @@
           </wp:inline>
         </w:drawing>
       </w:r>
-    </w:p>
-    <w:p>
-      <w:r>
-        <w:t>Figures 6, 7. Left to right: The map page with a highlighted route and floating actions closed, the map page with floating actions expanded.</w:t>
-      </w:r>
-    </w:p>
-    <w:p>
+      <w:r>
+        <w:tab/>
+      </w:r>
+      <w:r>
+        <w:tab/>
+      </w:r>
       <w:r>
         <w:rPr>
           <w:noProof/>
         </w:rPr>
-        <w:lastRenderedPageBreak/>
         <w:drawing>
-          <wp:inline distT="0" distB="0" distL="0" distR="0" wp14:anchorId="5BC1F501" wp14:editId="7ADF7D74">
+          <wp:inline distT="0" distB="0" distL="0" distR="0" wp14:anchorId="2C3AF647" wp14:editId="0031CF9B">
             <wp:extent cx="2701250" cy="5400000"/>
             <wp:effectExtent l="0" t="0" r="4445" b="0"/>
-            <wp:docPr id="10" name="Picture 10"/>
+            <wp:docPr id="9" name="Picture 9"/>
             <wp:cNvGraphicFramePr>
               <a:graphicFrameLocks xmlns:a="http://schemas.openxmlformats.org/drawingml/2006/main" noChangeAspect="1"/>
             </wp:cNvGraphicFramePr>
@@ -10175,7 +10163,7 @@
               <a:graphicData uri="http://schemas.openxmlformats.org/drawingml/2006/picture">
                 <pic:pic xmlns:pic="http://schemas.openxmlformats.org/drawingml/2006/picture">
                   <pic:nvPicPr>
-                    <pic:cNvPr id="0" name="Picture 10"/>
+                    <pic:cNvPr id="0" name="Picture 9"/>
                     <pic:cNvPicPr>
                       <a:picLocks noChangeAspect="1" noChangeArrowheads="1"/>
                     </pic:cNvPicPr>
@@ -10215,10 +10203,7 @@
     </w:p>
     <w:p>
       <w:r>
-        <w:t>Figure 8. The chat page, as seen by administrative users. There is a list of client users that are currently engaged in conversation with the administrator.</w:t>
-      </w:r>
-      <w:r>
-        <w:t xml:space="preserve"> Pressing on a user will open the chat log page for the conversation between the administrator and that user.</w:t>
+        <w:t>Figures 6, 7. Left to right: The map page with a highlighted route and floating actions closed, the map page with floating actions expanded.</w:t>
       </w:r>
     </w:p>
     <w:p>
@@ -10228,10 +10213,10 @@
         </w:rPr>
         <w:lastRenderedPageBreak/>
         <w:drawing>
-          <wp:inline distT="0" distB="0" distL="0" distR="0" wp14:anchorId="08EDC905" wp14:editId="3BA5C0D0">
+          <wp:inline distT="0" distB="0" distL="0" distR="0" wp14:anchorId="5BC1F501" wp14:editId="7ADF7D74">
             <wp:extent cx="2701250" cy="5400000"/>
             <wp:effectExtent l="0" t="0" r="4445" b="0"/>
-            <wp:docPr id="1" name="Picture 1"/>
+            <wp:docPr id="10" name="Picture 10"/>
             <wp:cNvGraphicFramePr>
               <a:graphicFrameLocks xmlns:a="http://schemas.openxmlformats.org/drawingml/2006/main" noChangeAspect="1"/>
             </wp:cNvGraphicFramePr>
@@ -10239,7 +10224,7 @@
               <a:graphicData uri="http://schemas.openxmlformats.org/drawingml/2006/picture">
                 <pic:pic xmlns:pic="http://schemas.openxmlformats.org/drawingml/2006/picture">
                   <pic:nvPicPr>
-                    <pic:cNvPr id="0" name="Picture 1"/>
+                    <pic:cNvPr id="0" name="Picture 10"/>
                     <pic:cNvPicPr>
                       <a:picLocks noChangeAspect="1" noChangeArrowheads="1"/>
                     </pic:cNvPicPr>
@@ -10276,21 +10261,26 @@
           </wp:inline>
         </w:drawing>
       </w:r>
-      <w:r>
-        <w:tab/>
-      </w:r>
-      <w:r>
-        <w:tab/>
-      </w:r>
+    </w:p>
+    <w:p>
+      <w:r>
+        <w:t>Figure 8. The chat page, as seen by administrative users. There is a list of client users that are currently engaged in conversation with the administrator.</w:t>
+      </w:r>
+      <w:r>
+        <w:t xml:space="preserve"> Pressing on a user will open the chat log page for the conversation between the administrator and that user.</w:t>
+      </w:r>
+    </w:p>
+    <w:p>
       <w:r>
         <w:rPr>
           <w:noProof/>
         </w:rPr>
+        <w:lastRenderedPageBreak/>
         <w:drawing>
-          <wp:inline distT="0" distB="0" distL="0" distR="0" wp14:anchorId="703211F4" wp14:editId="20FA0B58">
+          <wp:inline distT="0" distB="0" distL="0" distR="0" wp14:anchorId="08EDC905" wp14:editId="3BA5C0D0">
             <wp:extent cx="2701250" cy="5400000"/>
             <wp:effectExtent l="0" t="0" r="4445" b="0"/>
-            <wp:docPr id="2" name="Picture 2"/>
+            <wp:docPr id="1" name="Picture 1"/>
             <wp:cNvGraphicFramePr>
               <a:graphicFrameLocks xmlns:a="http://schemas.openxmlformats.org/drawingml/2006/main" noChangeAspect="1"/>
             </wp:cNvGraphicFramePr>
@@ -10298,7 +10288,7 @@
               <a:graphicData uri="http://schemas.openxmlformats.org/drawingml/2006/picture">
                 <pic:pic xmlns:pic="http://schemas.openxmlformats.org/drawingml/2006/picture">
                   <pic:nvPicPr>
-                    <pic:cNvPr id="0" name="Picture 2"/>
+                    <pic:cNvPr id="0" name="Picture 1"/>
                     <pic:cNvPicPr>
                       <a:picLocks noChangeAspect="1" noChangeArrowheads="1"/>
                     </pic:cNvPicPr>
@@ -10335,30 +10325,21 @@
           </wp:inline>
         </w:drawing>
       </w:r>
-    </w:p>
-    <w:p>
-      <w:r>
-        <w:t xml:space="preserve">Figures 9, 10. Left to right: The chat </w:t>
-      </w:r>
-      <w:r>
-        <w:t xml:space="preserve">log page as seen by the administrator with floating actions closed, the chat log page as seen by the administrator with floating actions expanded. </w:t>
-      </w:r>
-      <w:r>
-        <w:t>The user who is logged in will see their messages on the left, and the other user’s messages on the right. Note that in the final implementation, the colours of the right and left chat bubbles have been switched.</w:t>
-      </w:r>
-    </w:p>
-    <w:p/>
-    <w:p>
+      <w:r>
+        <w:tab/>
+      </w:r>
+      <w:r>
+        <w:tab/>
+      </w:r>
       <w:r>
         <w:rPr>
           <w:noProof/>
         </w:rPr>
-        <w:lastRenderedPageBreak/>
         <w:drawing>
-          <wp:inline distT="0" distB="0" distL="0" distR="0" wp14:anchorId="264DA11A" wp14:editId="024157F0">
+          <wp:inline distT="0" distB="0" distL="0" distR="0" wp14:anchorId="703211F4" wp14:editId="20FA0B58">
             <wp:extent cx="2701250" cy="5400000"/>
             <wp:effectExtent l="0" t="0" r="4445" b="0"/>
-            <wp:docPr id="11" name="Picture 11"/>
+            <wp:docPr id="2" name="Picture 2"/>
             <wp:cNvGraphicFramePr>
               <a:graphicFrameLocks xmlns:a="http://schemas.openxmlformats.org/drawingml/2006/main" noChangeAspect="1"/>
             </wp:cNvGraphicFramePr>
@@ -10366,7 +10347,7 @@
               <a:graphicData uri="http://schemas.openxmlformats.org/drawingml/2006/picture">
                 <pic:pic xmlns:pic="http://schemas.openxmlformats.org/drawingml/2006/picture">
                   <pic:nvPicPr>
-                    <pic:cNvPr id="0" name="Picture 11"/>
+                    <pic:cNvPr id="0" name="Picture 2"/>
                     <pic:cNvPicPr>
                       <a:picLocks noChangeAspect="1" noChangeArrowheads="1"/>
                     </pic:cNvPicPr>
@@ -10403,21 +10384,30 @@
           </wp:inline>
         </w:drawing>
       </w:r>
-      <w:r>
-        <w:tab/>
-      </w:r>
-      <w:r>
-        <w:tab/>
-      </w:r>
+    </w:p>
+    <w:p>
+      <w:r>
+        <w:t xml:space="preserve">Figures 9, 10. Left to right: The chat </w:t>
+      </w:r>
+      <w:r>
+        <w:t xml:space="preserve">log page as seen by the administrator with floating actions closed, the chat log page as seen by the administrator with floating actions expanded. </w:t>
+      </w:r>
+      <w:r>
+        <w:t>The user who is logged in will see their messages on the left, and the other user’s messages on the right. Note that in the final implementation, the colours of the right and left chat bubbles have been switched.</w:t>
+      </w:r>
+    </w:p>
+    <w:p/>
+    <w:p>
       <w:r>
         <w:rPr>
           <w:noProof/>
         </w:rPr>
+        <w:lastRenderedPageBreak/>
         <w:drawing>
-          <wp:inline distT="0" distB="0" distL="0" distR="0" wp14:anchorId="696CDD46" wp14:editId="136F5CB9">
+          <wp:inline distT="0" distB="0" distL="0" distR="0" wp14:anchorId="264DA11A" wp14:editId="024157F0">
             <wp:extent cx="2701250" cy="5400000"/>
             <wp:effectExtent l="0" t="0" r="4445" b="0"/>
-            <wp:docPr id="12" name="Picture 12"/>
+            <wp:docPr id="11" name="Picture 11"/>
             <wp:cNvGraphicFramePr>
               <a:graphicFrameLocks xmlns:a="http://schemas.openxmlformats.org/drawingml/2006/main" noChangeAspect="1"/>
             </wp:cNvGraphicFramePr>
@@ -10425,7 +10415,7 @@
               <a:graphicData uri="http://schemas.openxmlformats.org/drawingml/2006/picture">
                 <pic:pic xmlns:pic="http://schemas.openxmlformats.org/drawingml/2006/picture">
                   <pic:nvPicPr>
-                    <pic:cNvPr id="0" name="Picture 12"/>
+                    <pic:cNvPr id="0" name="Picture 11"/>
                     <pic:cNvPicPr>
                       <a:picLocks noChangeAspect="1" noChangeArrowheads="1"/>
                     </pic:cNvPicPr>
@@ -10462,23 +10452,21 @@
           </wp:inline>
         </w:drawing>
       </w:r>
-    </w:p>
-    <w:p>
-      <w:r>
-        <w:t>Figures 11, 12. Left to right: The chat log page as seen by a client with floating actions closed, the chat log page as seen by a client with the floating actions expanded.</w:t>
-      </w:r>
-    </w:p>
-    <w:p>
+      <w:r>
+        <w:tab/>
+      </w:r>
+      <w:r>
+        <w:tab/>
+      </w:r>
       <w:r>
         <w:rPr>
           <w:noProof/>
         </w:rPr>
-        <w:lastRenderedPageBreak/>
         <w:drawing>
-          <wp:inline distT="0" distB="0" distL="0" distR="0" wp14:anchorId="2B7DDB1C" wp14:editId="1E0E838D">
+          <wp:inline distT="0" distB="0" distL="0" distR="0" wp14:anchorId="696CDD46" wp14:editId="136F5CB9">
             <wp:extent cx="2701250" cy="5400000"/>
             <wp:effectExtent l="0" t="0" r="4445" b="0"/>
-            <wp:docPr id="5" name="Picture 5"/>
+            <wp:docPr id="12" name="Picture 12"/>
             <wp:cNvGraphicFramePr>
               <a:graphicFrameLocks xmlns:a="http://schemas.openxmlformats.org/drawingml/2006/main" noChangeAspect="1"/>
             </wp:cNvGraphicFramePr>
@@ -10486,7 +10474,7 @@
               <a:graphicData uri="http://schemas.openxmlformats.org/drawingml/2006/picture">
                 <pic:pic xmlns:pic="http://schemas.openxmlformats.org/drawingml/2006/picture">
                   <pic:nvPicPr>
-                    <pic:cNvPr id="0" name="Picture 5"/>
+                    <pic:cNvPr id="0" name="Picture 12"/>
                     <pic:cNvPicPr>
                       <a:picLocks noChangeAspect="1" noChangeArrowheads="1"/>
                     </pic:cNvPicPr>
@@ -10526,6 +10514,67 @@
     </w:p>
     <w:p>
       <w:r>
+        <w:t>Figures 11, 12. Left to right: The chat log page as seen by a client with floating actions closed, the chat log page as seen by a client with the floating actions expanded.</w:t>
+      </w:r>
+    </w:p>
+    <w:p>
+      <w:r>
+        <w:rPr>
+          <w:noProof/>
+        </w:rPr>
+        <w:lastRenderedPageBreak/>
+        <w:drawing>
+          <wp:inline distT="0" distB="0" distL="0" distR="0" wp14:anchorId="2B7DDB1C" wp14:editId="1E0E838D">
+            <wp:extent cx="2701250" cy="5400000"/>
+            <wp:effectExtent l="0" t="0" r="4445" b="0"/>
+            <wp:docPr id="5" name="Picture 5"/>
+            <wp:cNvGraphicFramePr>
+              <a:graphicFrameLocks xmlns:a="http://schemas.openxmlformats.org/drawingml/2006/main" noChangeAspect="1"/>
+            </wp:cNvGraphicFramePr>
+            <a:graphic xmlns:a="http://schemas.openxmlformats.org/drawingml/2006/main">
+              <a:graphicData uri="http://schemas.openxmlformats.org/drawingml/2006/picture">
+                <pic:pic xmlns:pic="http://schemas.openxmlformats.org/drawingml/2006/picture">
+                  <pic:nvPicPr>
+                    <pic:cNvPr id="0" name="Picture 5"/>
+                    <pic:cNvPicPr>
+                      <a:picLocks noChangeAspect="1" noChangeArrowheads="1"/>
+                    </pic:cNvPicPr>
+                  </pic:nvPicPr>
+                  <pic:blipFill>
+                    <a:blip r:embed="rId31" cstate="print">
+                      <a:extLst>
+                        <a:ext uri="{28A0092B-C50C-407E-A947-70E740481C1C}">
+                          <a14:useLocalDpi xmlns:a14="http://schemas.microsoft.com/office/drawing/2010/main" val="0"/>
+                        </a:ext>
+                      </a:extLst>
+                    </a:blip>
+                    <a:srcRect/>
+                    <a:stretch>
+                      <a:fillRect/>
+                    </a:stretch>
+                  </pic:blipFill>
+                  <pic:spPr bwMode="auto">
+                    <a:xfrm>
+                      <a:off x="0" y="0"/>
+                      <a:ext cx="2701250" cy="5400000"/>
+                    </a:xfrm>
+                    <a:prstGeom prst="rect">
+                      <a:avLst/>
+                    </a:prstGeom>
+                    <a:noFill/>
+                    <a:ln>
+                      <a:noFill/>
+                    </a:ln>
+                  </pic:spPr>
+                </pic:pic>
+              </a:graphicData>
+            </a:graphic>
+          </wp:inline>
+        </w:drawing>
+      </w:r>
+    </w:p>
+    <w:p>
+      <w:r>
         <w:t xml:space="preserve">Figure 13. Watching a video that has been sent, as seen by either client or administrator. </w:t>
       </w:r>
     </w:p>
@@ -10603,17 +10652,26 @@
         <w:t xml:space="preserve">There is clear evidence that it is possible to place location markers in ARCore with more accuracy than has been accomplished in this project. </w:t>
       </w:r>
       <w:r>
-        <w:t>A base project called Geolocation-ARCore, by aishnacodes on GitHub [3] appears to place AR objects using location coordinates with much greater stability, as seen in a video posted by the projects owner on YouTube [</w:t>
-      </w:r>
-      <w:r>
-        <w:t>3</w:t>
-      </w:r>
-      <w:r>
-        <w:t>9</w:t>
+        <w:t xml:space="preserve">A </w:t>
       </w:r>
       <w:bookmarkStart w:id="1" w:name="_GoBack"/>
       <w:bookmarkEnd w:id="1"/>
       <w:r>
+        <w:t xml:space="preserve">project called Geolocation-ARCore, by aishnacodes on GitHub [3] appears to place AR objects using location coordinates with much greater stability, as seen in a video posted by the </w:t>
+      </w:r>
+      <w:r>
+        <w:t>project’s</w:t>
+      </w:r>
+      <w:r>
+        <w:t xml:space="preserve"> owner on YouTube [</w:t>
+      </w:r>
+      <w:r>
+        <w:t>3</w:t>
+      </w:r>
+      <w:r>
+        <w:t>9</w:t>
+      </w:r>
+      <w:r>
         <w:t>].</w:t>
       </w:r>
       <w:r>
@@ -10636,10 +10694,20 @@
         <w:t xml:space="preserve">. </w:t>
       </w:r>
       <w:r>
-        <w:t>One example of this is refactoring the audio player to use a media controller similar to the video player.</w:t>
-      </w:r>
-    </w:p>
-    <w:p/>
+        <w:t>One example of this is refactoring the audio player to use a media controller</w:t>
+      </w:r>
+      <w:r>
+        <w:t>,</w:t>
+      </w:r>
+      <w:r>
+        <w:t xml:space="preserve"> similar to the video player.</w:t>
+      </w:r>
+    </w:p>
+    <w:p>
+      <w:r>
+        <w:t>The application was also intended to have a search feature, however other tasks took priority over implementing this feature. Instead, the search page displays a list of all cars available.</w:t>
+      </w:r>
+    </w:p>
     <w:p/>
     <w:p>
       <w:pPr>
@@ -10722,7 +10790,7 @@
       <w:r>
         <w:t xml:space="preserve">    </w:t>
       </w:r>
-      <w:hyperlink r:id="rId31" w:history="1">
+      <w:hyperlink r:id="rId32" w:history="1">
         <w:r>
           <w:rPr>
             <w:rStyle w:val="Hyperlink"/>
@@ -10749,7 +10817,7 @@
       <w:r>
         <w:t xml:space="preserve">    </w:t>
       </w:r>
-      <w:hyperlink r:id="rId32" w:history="1">
+      <w:hyperlink r:id="rId33" w:history="1">
         <w:r>
           <w:rPr>
             <w:rStyle w:val="Hyperlink"/>
@@ -10779,7 +10847,7 @@
       <w:r>
         <w:t xml:space="preserve">    </w:t>
       </w:r>
-      <w:hyperlink r:id="rId33" w:history="1">
+      <w:hyperlink r:id="rId34" w:history="1">
         <w:r>
           <w:rPr>
             <w:rStyle w:val="Hyperlink"/>
@@ -10809,7 +10877,7 @@
       <w:r>
         <w:t xml:space="preserve">    </w:t>
       </w:r>
-      <w:hyperlink r:id="rId34" w:history="1">
+      <w:hyperlink r:id="rId35" w:history="1">
         <w:r>
           <w:rPr>
             <w:rStyle w:val="Hyperlink"/>
@@ -10834,7 +10902,7 @@
       <w:r>
         <w:tab/>
       </w:r>
-      <w:hyperlink r:id="rId35" w:history="1">
+      <w:hyperlink r:id="rId36" w:history="1">
         <w:r>
           <w:rPr>
             <w:rStyle w:val="Hyperlink"/>
@@ -10867,7 +10935,7 @@
       <w:r>
         <w:tab/>
       </w:r>
-      <w:hyperlink r:id="rId36" w:history="1">
+      <w:hyperlink r:id="rId37" w:history="1">
         <w:r>
           <w:rPr>
             <w:rStyle w:val="Hyperlink"/>
@@ -10906,7 +10974,7 @@
       <w:r>
         <w:tab/>
       </w:r>
-      <w:hyperlink r:id="rId37" w:history="1">
+      <w:hyperlink r:id="rId38" w:history="1">
         <w:r>
           <w:rPr>
             <w:rStyle w:val="Hyperlink"/>
@@ -10945,7 +11013,7 @@
       <w:r>
         <w:tab/>
       </w:r>
-      <w:hyperlink r:id="rId38" w:history="1">
+      <w:hyperlink r:id="rId39" w:history="1">
         <w:r>
           <w:rPr>
             <w:rStyle w:val="Hyperlink"/>
@@ -10984,7 +11052,7 @@
       <w:r>
         <w:tab/>
       </w:r>
-      <w:hyperlink r:id="rId39" w:history="1">
+      <w:hyperlink r:id="rId40" w:history="1">
         <w:r>
           <w:rPr>
             <w:rStyle w:val="Hyperlink"/>
@@ -11018,7 +11086,7 @@
       <w:r>
         <w:tab/>
       </w:r>
-      <w:hyperlink r:id="rId40" w:history="1">
+      <w:hyperlink r:id="rId41" w:history="1">
         <w:r>
           <w:rPr>
             <w:rStyle w:val="Hyperlink"/>
@@ -11074,7 +11142,7 @@
       <w:r>
         <w:t xml:space="preserve">    </w:t>
       </w:r>
-      <w:hyperlink r:id="rId41" w:history="1">
+      <w:hyperlink r:id="rId42" w:history="1">
         <w:r>
           <w:rPr>
             <w:rStyle w:val="Hyperlink"/>
@@ -11114,7 +11182,7 @@
         <w:lastRenderedPageBreak/>
         <w:t xml:space="preserve">    </w:t>
       </w:r>
-      <w:hyperlink r:id="rId42" w:history="1">
+      <w:hyperlink r:id="rId43" w:history="1">
         <w:r>
           <w:rPr>
             <w:rStyle w:val="Hyperlink"/>
@@ -11156,7 +11224,7 @@
       <w:r>
         <w:t xml:space="preserve">    </w:t>
       </w:r>
-      <w:hyperlink r:id="rId43" w:history="1">
+      <w:hyperlink r:id="rId44" w:history="1">
         <w:r>
           <w:rPr>
             <w:rStyle w:val="Hyperlink"/>
@@ -11201,7 +11269,7 @@
       <w:r>
         <w:t xml:space="preserve">    </w:t>
       </w:r>
-      <w:hyperlink r:id="rId44" w:history="1">
+      <w:hyperlink r:id="rId45" w:history="1">
         <w:r>
           <w:rPr>
             <w:rStyle w:val="Hyperlink"/>
@@ -11240,7 +11308,7 @@
       <w:r>
         <w:t xml:space="preserve">    </w:t>
       </w:r>
-      <w:hyperlink r:id="rId45" w:history="1">
+      <w:hyperlink r:id="rId46" w:history="1">
         <w:r>
           <w:rPr>
             <w:rStyle w:val="Hyperlink"/>
@@ -11299,7 +11367,7 @@
       <w:r>
         <w:t xml:space="preserve">    </w:t>
       </w:r>
-      <w:hyperlink r:id="rId46" w:history="1">
+      <w:hyperlink r:id="rId47" w:history="1">
         <w:r>
           <w:rPr>
             <w:rStyle w:val="Hyperlink"/>
@@ -11332,7 +11400,7 @@
       <w:r>
         <w:t xml:space="preserve">    </w:t>
       </w:r>
-      <w:hyperlink r:id="rId47" w:history="1">
+      <w:hyperlink r:id="rId48" w:history="1">
         <w:r>
           <w:rPr>
             <w:rStyle w:val="Hyperlink"/>
@@ -11365,7 +11433,7 @@
       <w:r>
         <w:t xml:space="preserve">    </w:t>
       </w:r>
-      <w:hyperlink r:id="rId48" w:history="1">
+      <w:hyperlink r:id="rId49" w:history="1">
         <w:r>
           <w:rPr>
             <w:rStyle w:val="Hyperlink"/>
@@ -11398,7 +11466,7 @@
       <w:r>
         <w:t xml:space="preserve">    </w:t>
       </w:r>
-      <w:hyperlink r:id="rId49" w:history="1">
+      <w:hyperlink r:id="rId50" w:history="1">
         <w:r>
           <w:rPr>
             <w:rStyle w:val="Hyperlink"/>
@@ -11428,7 +11496,7 @@
       <w:r>
         <w:t xml:space="preserve">    </w:t>
       </w:r>
-      <w:hyperlink r:id="rId50" w:history="1">
+      <w:hyperlink r:id="rId51" w:history="1">
         <w:r>
           <w:rPr>
             <w:rStyle w:val="Hyperlink"/>
@@ -11458,7 +11526,7 @@
       <w:r>
         <w:t xml:space="preserve">    </w:t>
       </w:r>
-      <w:hyperlink r:id="rId51" w:history="1">
+      <w:hyperlink r:id="rId52" w:history="1">
         <w:r>
           <w:rPr>
             <w:rStyle w:val="Hyperlink"/>
@@ -11497,7 +11565,7 @@
       <w:r>
         <w:t xml:space="preserve">    </w:t>
       </w:r>
-      <w:hyperlink r:id="rId52" w:history="1">
+      <w:hyperlink r:id="rId53" w:history="1">
         <w:r>
           <w:rPr>
             <w:rStyle w:val="Hyperlink"/>
@@ -11558,7 +11626,7 @@
       <w:r>
         <w:t xml:space="preserve">   </w:t>
       </w:r>
-      <w:hyperlink r:id="rId53" w:history="1">
+      <w:hyperlink r:id="rId54" w:history="1">
         <w:r>
           <w:rPr>
             <w:rStyle w:val="Hyperlink"/>
@@ -12129,7 +12197,7 @@
         </w:rPr>
         <w:tab/>
       </w:r>
-      <w:hyperlink r:id="rId54" w:history="1">
+      <w:hyperlink r:id="rId55" w:history="1">
         <w:r>
           <w:rPr>
             <w:rStyle w:val="Hyperlink"/>
@@ -12329,7 +12397,7 @@
         </w:rPr>
         <w:tab/>
       </w:r>
-      <w:hyperlink r:id="rId55" w:history="1">
+      <w:hyperlink r:id="rId56" w:history="1">
         <w:r>
           <w:rPr>
             <w:rStyle w:val="Hyperlink"/>
@@ -12402,7 +12470,7 @@
       <w:r>
         <w:t xml:space="preserve">    </w:t>
       </w:r>
-      <w:hyperlink r:id="rId56" w:history="1">
+      <w:hyperlink r:id="rId57" w:history="1">
         <w:r>
           <w:rPr>
             <w:rStyle w:val="Hyperlink"/>
@@ -12444,7 +12512,7 @@
       <w:r>
         <w:tab/>
       </w:r>
-      <w:hyperlink r:id="rId57" w:history="1">
+      <w:hyperlink r:id="rId58" w:history="1">
         <w:r>
           <w:rPr>
             <w:rStyle w:val="Hyperlink"/>
@@ -12486,7 +12554,7 @@
       <w:r>
         <w:tab/>
       </w:r>
-      <w:hyperlink r:id="rId58" w:history="1">
+      <w:hyperlink r:id="rId59" w:history="1">
         <w:r>
           <w:rPr>
             <w:rStyle w:val="Hyperlink"/>
@@ -12552,7 +12620,7 @@
       <w:r>
         <w:tab/>
       </w:r>
-      <w:hyperlink r:id="rId59" w:history="1">
+      <w:hyperlink r:id="rId60" w:history="1">
         <w:r>
           <w:rPr>
             <w:rStyle w:val="Hyperlink"/>
@@ -12609,7 +12677,7 @@
       <w:r>
         <w:t xml:space="preserve">    </w:t>
       </w:r>
-      <w:hyperlink r:id="rId60" w:history="1">
+      <w:hyperlink r:id="rId61" w:history="1">
         <w:r>
           <w:rPr>
             <w:rStyle w:val="Hyperlink"/>
@@ -14639,7 +14707,7 @@
 </file>
 
 <file path=customXml/itemProps1.xml><?xml version="1.0" encoding="utf-8"?>
-<ds:datastoreItem xmlns:ds="http://schemas.openxmlformats.org/officeDocument/2006/customXml" ds:itemID="{D4240324-04F0-473C-B2D1-F91A4CB436DC}">
+<ds:datastoreItem xmlns:ds="http://schemas.openxmlformats.org/officeDocument/2006/customXml" ds:itemID="{8D62D388-489A-4B36-905E-39F1F79FE247}">
   <ds:schemaRefs>
     <ds:schemaRef ds:uri="http://schemas.openxmlformats.org/officeDocument/2006/bibliography"/>
   </ds:schemaRefs>

</xml_diff>